<commit_message>
edited tech requirement and diagrams
</commit_message>
<xml_diff>
--- a/information/Technical Requirement.docx
+++ b/information/Technical Requirement.docx
@@ -428,7 +428,6 @@
         <w:jc w:val="right"/>
         <w:rPr>
           <w:szCs w:val="24"/>
-          <w:lang w:val="en-US"/>
         </w:rPr>
       </w:pPr>
       <w:proofErr w:type="spellStart"/>
@@ -502,7 +501,6 @@
         <w:jc w:val="right"/>
         <w:rPr>
           <w:szCs w:val="24"/>
-          <w:lang w:val="en-US"/>
         </w:rPr>
       </w:pPr>
     </w:p>
@@ -1156,6 +1154,38 @@
           <w:rFonts w:cs="Times New Roman"/>
           <w:szCs w:val="24"/>
         </w:rPr>
+        <w:t>Вывод списка организмов текущего поколения</w:t>
+      </w:r>
+    </w:p>
+    <w:p>
+      <w:pPr>
+        <w:pStyle w:val="a"/>
+        <w:rPr>
+          <w:rFonts w:cs="Times New Roman"/>
+          <w:szCs w:val="24"/>
+        </w:rPr>
+      </w:pPr>
+      <w:r>
+        <w:rPr>
+          <w:rFonts w:cs="Times New Roman"/>
+          <w:szCs w:val="24"/>
+        </w:rPr>
+        <w:t>Вывод истории мутаций</w:t>
+      </w:r>
+    </w:p>
+    <w:p>
+      <w:pPr>
+        <w:pStyle w:val="a"/>
+        <w:rPr>
+          <w:rFonts w:cs="Times New Roman"/>
+          <w:szCs w:val="24"/>
+        </w:rPr>
+      </w:pPr>
+      <w:r>
+        <w:rPr>
+          <w:rFonts w:cs="Times New Roman"/>
+          <w:szCs w:val="24"/>
+        </w:rPr>
         <w:t>внешнее изменение текущих параметров симуляции</w:t>
       </w:r>
       <w:r>
@@ -1339,7 +1369,6 @@
         <w:pStyle w:val="colth"/>
         <w:rPr>
           <w:sz w:val="24"/>
-          <w:lang w:val="en-US"/>
         </w:rPr>
       </w:pPr>
       <w:r>
@@ -1432,6 +1461,7 @@
           <w:sz w:val="24"/>
           <w:szCs w:val="24"/>
         </w:rPr>
+        <w:lastRenderedPageBreak/>
         <w:t>Безопасность хранения данных пользователя</w:t>
       </w:r>
     </w:p>
@@ -1463,7 +1493,6 @@
         <w:pStyle w:val="a6"/>
       </w:pPr>
       <w:r>
-        <w:lastRenderedPageBreak/>
         <w:t>Система должна работать на IBM совместимых персональных компьютерах.</w:t>
       </w:r>
     </w:p>
@@ -2538,6 +2567,7 @@
               <w:rPr>
                 <w:szCs w:val="24"/>
               </w:rPr>
+              <w:lastRenderedPageBreak/>
               <w:t>5</w:t>
             </w:r>
           </w:p>
@@ -2558,14 +2588,7 @@
               <w:rPr>
                 <w:szCs w:val="24"/>
               </w:rPr>
-              <w:t xml:space="preserve">Написание тест-кейсов, </w:t>
-            </w:r>
-            <w:r>
-              <w:rPr>
-                <w:szCs w:val="24"/>
-              </w:rPr>
-              <w:lastRenderedPageBreak/>
-              <w:t xml:space="preserve">использование техник дизайн-тестирования и функциональное тестирование методом </w:t>
+              <w:t xml:space="preserve">Написание тест-кейсов, использование техник дизайн-тестирования и функциональное тестирование методом </w:t>
             </w:r>
             <w:r>
               <w:rPr>
@@ -2609,15 +2632,7 @@
               <w:rPr>
                 <w:szCs w:val="24"/>
               </w:rPr>
-              <w:lastRenderedPageBreak/>
-              <w:t>11.11.2020-</w:t>
-            </w:r>
-            <w:r>
-              <w:rPr>
-                <w:szCs w:val="24"/>
-              </w:rPr>
-              <w:lastRenderedPageBreak/>
-              <w:t>24.11.2020</w:t>
+              <w:t>11.11.2020-24.11.2020</w:t>
             </w:r>
           </w:p>
         </w:tc>
@@ -2637,7 +2652,6 @@
               <w:rPr>
                 <w:szCs w:val="24"/>
               </w:rPr>
-              <w:lastRenderedPageBreak/>
               <w:t xml:space="preserve">Проект протестирован на </w:t>
             </w:r>
             <w:proofErr w:type="spellStart"/>
@@ -2645,14 +2659,7 @@
               <w:rPr>
                 <w:szCs w:val="24"/>
               </w:rPr>
-              <w:t>тест-</w:t>
-            </w:r>
-            <w:r>
-              <w:rPr>
-                <w:szCs w:val="24"/>
-              </w:rPr>
-              <w:lastRenderedPageBreak/>
-              <w:t>кейсах</w:t>
+              <w:t>тест-кейсах</w:t>
             </w:r>
             <w:proofErr w:type="spellEnd"/>
             <w:r>
@@ -2695,7 +2702,6 @@
               <w:rPr>
                 <w:szCs w:val="24"/>
               </w:rPr>
-              <w:lastRenderedPageBreak/>
               <w:t>6</w:t>
             </w:r>
           </w:p>
@@ -4376,7 +4382,7 @@
 </file>
 
 <file path=customXml/itemProps1.xml><?xml version="1.0" encoding="utf-8"?>
-<ds:datastoreItem xmlns:ds="http://schemas.openxmlformats.org/officeDocument/2006/customXml" ds:itemID="{A68E85B1-8829-4C95-9FF2-1E0FADD55179}">
+<ds:datastoreItem xmlns:ds="http://schemas.openxmlformats.org/officeDocument/2006/customXml" ds:itemID="{F3E30C63-539A-48E3-B06B-20BD0E8ADE4B}">
   <ds:schemaRefs>
     <ds:schemaRef ds:uri="http://schemas.openxmlformats.org/officeDocument/2006/bibliography"/>
   </ds:schemaRefs>

</xml_diff>